<commit_message>
Tidied Up Indicators, Completed Target Variable
</commit_message>
<xml_diff>
--- a/AE2/Classifcation_Model.docx
+++ b/AE2/Classifcation_Model.docx
@@ -35,13 +35,39 @@
         <w:t xml:space="preserve"> will be</w:t>
       </w:r>
       <w:r>
-        <w:t xml:space="preserve"> historical stock data; scarped from Yahoo Finance using the python library ‘yfinance’. Additionally, four extra columns will </w:t>
+        <w:t xml:space="preserve"> historical </w:t>
+      </w:r>
+      <w:r>
+        <w:t>stock data, in this case the past 10 years of the Apple’s (AAPL) stock data was used</w:t>
+      </w:r>
+      <w:r>
+        <w:t>; scarped from Yahoo Finance using the python library ‘</w:t>
+      </w:r>
+      <w:proofErr w:type="spellStart"/>
+      <w:r>
+        <w:t>yfinance</w:t>
+      </w:r>
+      <w:proofErr w:type="spellEnd"/>
+      <w:r>
+        <w:t xml:space="preserve">’. Additionally, </w:t>
+      </w:r>
+      <w:r>
+        <w:t>five</w:t>
+      </w:r>
+      <w:r>
+        <w:t xml:space="preserve"> extra columns will </w:t>
       </w:r>
       <w:r>
         <w:t xml:space="preserve">be added </w:t>
       </w:r>
       <w:r>
-        <w:t>to the dataset which will consist of three technical indicators and</w:t>
+        <w:t xml:space="preserve">to the dataset which will consist of </w:t>
+      </w:r>
+      <w:r>
+        <w:t>four</w:t>
+      </w:r>
+      <w:r>
+        <w:t xml:space="preserve"> technical indicators and</w:t>
       </w:r>
       <w:r>
         <w:t xml:space="preserve"> a target variable column ‘recommender’. </w:t>
@@ -173,6 +199,7 @@
         <w:spacing w:line="360" w:lineRule="auto"/>
       </w:pPr>
       <w:r>
+        <w:lastRenderedPageBreak/>
         <w:t xml:space="preserve">Technical Indicators fall into the </w:t>
       </w:r>
       <w:r>
@@ -203,7 +230,6 @@
         <w:t xml:space="preserve">. </w:t>
       </w:r>
       <w:r>
-        <w:lastRenderedPageBreak/>
         <w:t xml:space="preserve">There are </w:t>
       </w:r>
       <w:r>
@@ -427,7 +453,15 @@
               <w:jc w:val="both"/>
             </w:pPr>
             <w:r>
-              <w:t xml:space="preserve">SO has two components that work together in building a trading signal, the fast line denoted as ‘%K’ and the slow line denoted as ‘%D’ (West, n.d). </w:t>
+              <w:t xml:space="preserve">SO has two components that work together in building a trading signal, the fast line denoted as ‘%K’ and the slow line denoted as ‘%D’ (West, </w:t>
+            </w:r>
+            <w:proofErr w:type="spellStart"/>
+            <w:r>
+              <w:t>n.d</w:t>
+            </w:r>
+            <w:proofErr w:type="spellEnd"/>
+            <w:r>
+              <w:t xml:space="preserve">). </w:t>
             </w:r>
             <w:r>
               <w:t>Both</w:t>
@@ -442,7 +476,15 @@
               <w:t xml:space="preserve"> a value that ranges between 0 to 10</w:t>
             </w:r>
             <w:r>
-              <w:t>0, typically values below 20 are seen as oversold which infers a buy signal and values over 80 are seen as overbought which infers a sell signal (West, n.d).</w:t>
+              <w:t xml:space="preserve">0, typically values below 20 are seen as oversold which infers a buy signal and values over 80 are seen as overbought which infers a sell signal (West, </w:t>
+            </w:r>
+            <w:proofErr w:type="spellStart"/>
+            <w:r>
+              <w:t>n.d</w:t>
+            </w:r>
+            <w:proofErr w:type="spellEnd"/>
+            <w:r>
+              <w:t>).</w:t>
             </w:r>
           </w:p>
           <w:p>
@@ -457,6 +499,7 @@
               <w:jc w:val="both"/>
             </w:pPr>
             <w:r>
+              <w:lastRenderedPageBreak/>
               <w:t>K% is calculated by = 100 * ((14 Day Closing Price – 14 Day Lowest Price ) – (14 Highest Price – 14 Day Lowest Price))</w:t>
             </w:r>
           </w:p>
@@ -661,7 +704,19 @@
               <w:rPr>
                 <w:noProof/>
               </w:rPr>
-              <w:t xml:space="preserve"> indicator for the past 6 months of the Apple (AAPL) stock:</w:t>
+              <w:t xml:space="preserve"> indicator </w:t>
+            </w:r>
+            <w:r>
+              <w:rPr>
+                <w:noProof/>
+              </w:rPr>
+              <w:t xml:space="preserve">based on </w:t>
+            </w:r>
+            <w:r>
+              <w:rPr>
+                <w:noProof/>
+              </w:rPr>
+              <w:t>the past 6 months of the Apple (AAPL) stock:</w:t>
             </w:r>
           </w:p>
           <w:p>
@@ -720,8 +775,13 @@
               <w:t>r that is used by traders to identify whether the market is an overbought or oversold state.</w:t>
             </w:r>
             <w:r>
-              <w:t xml:space="preserve"> Gumparthi</w:t>
-            </w:r>
+              <w:t xml:space="preserve"> </w:t>
+            </w:r>
+            <w:proofErr w:type="spellStart"/>
+            <w:r>
+              <w:t>Gumparthi</w:t>
+            </w:r>
+            <w:proofErr w:type="spellEnd"/>
             <w:r>
               <w:t xml:space="preserve"> (20</w:t>
             </w:r>
@@ -729,7 +789,11 @@
               <w:t>17</w:t>
             </w:r>
             <w:r>
-              <w:t xml:space="preserve">) describes RSI to measure the </w:t>
+              <w:t xml:space="preserve">) </w:t>
+            </w:r>
+            <w:r>
+              <w:lastRenderedPageBreak/>
+              <w:t xml:space="preserve">describes RSI to measure the </w:t>
             </w:r>
             <w:r>
               <w:t xml:space="preserve">speed and change of price movements over a previous trading period. </w:t>
@@ -745,7 +809,6 @@
               <w:spacing w:line="360" w:lineRule="auto"/>
             </w:pPr>
             <w:r>
-              <w:lastRenderedPageBreak/>
               <w:t>T</w:t>
             </w:r>
             <w:r>
@@ -786,8 +849,13 @@
             <w:r>
               <w:t xml:space="preserve">by </w:t>
             </w:r>
-            <w:r>
-              <w:t>Gumparthi (2017)</w:t>
+            <w:proofErr w:type="spellStart"/>
+            <w:r>
+              <w:t>Gumparthi</w:t>
+            </w:r>
+            <w:proofErr w:type="spellEnd"/>
+            <w:r>
+              <w:t xml:space="preserve"> (2017)</w:t>
             </w:r>
             <w:r>
               <w:t xml:space="preserve"> to the test validity of RSI signals in trading strategies found that the RSI to be an effective</w:t>
@@ -845,8 +913,13 @@
               </w:numPr>
               <w:spacing w:line="360" w:lineRule="auto"/>
             </w:pPr>
-            <w:r>
-              <w:t>Avg Loss = Sum of Losses over the past 14 periods / 14</w:t>
+            <w:proofErr w:type="spellStart"/>
+            <w:r>
+              <w:t>Avg</w:t>
+            </w:r>
+            <w:proofErr w:type="spellEnd"/>
+            <w:r>
+              <w:t xml:space="preserve"> Loss = Sum of Losses over the past 14 periods / 14</w:t>
             </w:r>
           </w:p>
           <w:p>
@@ -858,8 +931,13 @@
               </w:numPr>
               <w:spacing w:line="360" w:lineRule="auto"/>
             </w:pPr>
-            <w:r>
-              <w:t>Avg Gain = Sum of Gains over the past 14 periods / 14</w:t>
+            <w:proofErr w:type="spellStart"/>
+            <w:r>
+              <w:t>Avg</w:t>
+            </w:r>
+            <w:proofErr w:type="spellEnd"/>
+            <w:r>
+              <w:t xml:space="preserve"> Gain = Sum of Gains over the past 14 periods / 14</w:t>
             </w:r>
           </w:p>
           <w:p>
@@ -898,10 +976,17 @@
               <w:spacing w:line="360" w:lineRule="auto"/>
             </w:pPr>
             <w:r>
+              <w:lastRenderedPageBreak/>
               <w:t xml:space="preserve">For this project, the traditional </w:t>
             </w:r>
             <w:r>
-              <w:t>boundaries of values</w:t>
+              <w:t xml:space="preserve">boundaries </w:t>
+            </w:r>
+            <w:r>
+              <w:t xml:space="preserve">will be used such that </w:t>
+            </w:r>
+            <w:r>
+              <w:t>values</w:t>
             </w:r>
             <w:r>
               <w:t xml:space="preserve"> under 30 will be seen as buy signals and values over 70 will be seen as sell signals.</w:t>
@@ -915,7 +1000,6 @@
               <w:rPr>
                 <w:noProof/>
               </w:rPr>
-              <w:lastRenderedPageBreak/>
               <w:drawing>
                 <wp:inline distT="0" distB="0" distL="0" distR="0" wp14:anchorId="13D1FFB7" wp14:editId="7A4BDA2E">
                   <wp:extent cx="3657600" cy="2724150"/>
@@ -1053,6 +1137,7 @@
               <w:spacing w:line="360" w:lineRule="auto"/>
             </w:pPr>
             <w:r>
+              <w:lastRenderedPageBreak/>
               <w:t>Here is a diagram displaying the MACD line and the Signal line for the past 6 months of the Apple (AAPL) stock:</w:t>
             </w:r>
           </w:p>
@@ -1064,7 +1149,6 @@
               <w:rPr>
                 <w:noProof/>
               </w:rPr>
-              <w:lastRenderedPageBreak/>
               <w:drawing>
                 <wp:inline distT="0" distB="0" distL="0" distR="0" wp14:anchorId="25A1E5C3" wp14:editId="4EF82662">
                   <wp:extent cx="3581400" cy="2714625"/>
@@ -1179,8 +1263,13 @@
               <w:t>BB consist of three components</w:t>
             </w:r>
             <w:r>
-              <w:t xml:space="preserve"> that work together to highlight how prices are distributed around an average value. Binance</w:t>
-            </w:r>
+              <w:t xml:space="preserve"> that work together to highlight how prices are distributed around an average value. </w:t>
+            </w:r>
+            <w:proofErr w:type="spellStart"/>
+            <w:r>
+              <w:t>Binance</w:t>
+            </w:r>
+            <w:proofErr w:type="spellEnd"/>
             <w:r>
               <w:t xml:space="preserve"> Academy</w:t>
             </w:r>
@@ -1217,6 +1306,7 @@
               <w:spacing w:line="360" w:lineRule="auto"/>
             </w:pPr>
             <w:r>
+              <w:lastRenderedPageBreak/>
               <w:t>Upper Band</w:t>
             </w:r>
             <w:r>
@@ -1233,10 +1323,7 @@
               <w:spacing w:line="360" w:lineRule="auto"/>
             </w:pPr>
             <w:r>
-              <w:t xml:space="preserve">Lower Band = Middle Band – </w:t>
-            </w:r>
-            <w:r>
-              <w:t>(2 x 20-day stand deviation)</w:t>
+              <w:t>Lower Band = Middle Band – (2 x 20-day stand deviation)</w:t>
             </w:r>
           </w:p>
           <w:p>
@@ -1250,10 +1337,7 @@
               <w:spacing w:line="360" w:lineRule="auto"/>
             </w:pPr>
             <w:r>
-              <w:t xml:space="preserve">Here is a diagram displaying the BB </w:t>
-            </w:r>
-            <w:r>
-              <w:t>for the past 6 months of the Apple (AAPL) stock:</w:t>
+              <w:t>Here is a diagram displaying the BB for the past 6 months of the Apple (AAPL) stock:</w:t>
             </w:r>
           </w:p>
           <w:p>
@@ -1334,6 +1418,1009 @@
             <w:pPr>
               <w:spacing w:line="360" w:lineRule="auto"/>
             </w:pPr>
+            <w:r>
+              <w:t xml:space="preserve">The Recommender column </w:t>
+            </w:r>
+            <w:r>
+              <w:t xml:space="preserve">(dependant variable) </w:t>
+            </w:r>
+            <w:r>
+              <w:t>contains an overall recommendation in whether</w:t>
+            </w:r>
+            <w:r>
+              <w:t xml:space="preserve"> to</w:t>
+            </w:r>
+            <w:r>
+              <w:t xml:space="preserve"> buy, sell, or hold the stock. </w:t>
+            </w:r>
+          </w:p>
+          <w:p>
+            <w:pPr>
+              <w:spacing w:line="360" w:lineRule="auto"/>
+            </w:pPr>
+          </w:p>
+          <w:p>
+            <w:pPr>
+              <w:spacing w:line="360" w:lineRule="auto"/>
+            </w:pPr>
+            <w:r>
+              <w:t xml:space="preserve">Upon further inspection, the function I created </w:t>
+            </w:r>
+            <w:r>
+              <w:t>to</w:t>
+            </w:r>
+            <w:r>
+              <w:t xml:space="preserve"> derive trading signals the MACD indicators were producing inaccurate signals so therefore they </w:t>
+            </w:r>
+            <w:r>
+              <w:t xml:space="preserve">have not taken in consideration when creating the overall </w:t>
+            </w:r>
+            <w:r>
+              <w:lastRenderedPageBreak/>
+              <w:t>signals, however the MACD line and signal will still be used when training the models.</w:t>
+            </w:r>
+          </w:p>
+          <w:p>
+            <w:pPr>
+              <w:spacing w:line="360" w:lineRule="auto"/>
+            </w:pPr>
+          </w:p>
+          <w:p>
+            <w:pPr>
+              <w:spacing w:line="360" w:lineRule="auto"/>
+            </w:pPr>
+            <w:r>
+              <w:t xml:space="preserve">To </w:t>
+            </w:r>
+            <w:r>
+              <w:t>ensure</w:t>
+            </w:r>
+            <w:r>
+              <w:t xml:space="preserve"> </w:t>
+            </w:r>
+            <w:r>
+              <w:t>signals</w:t>
+            </w:r>
+            <w:r>
+              <w:t xml:space="preserve"> were </w:t>
+            </w:r>
+            <w:r>
+              <w:t xml:space="preserve">as </w:t>
+            </w:r>
+            <w:r>
+              <w:t xml:space="preserve">accurate </w:t>
+            </w:r>
+            <w:r>
+              <w:t>as possible</w:t>
+            </w:r>
+            <w:r>
+              <w:t xml:space="preserve"> I followed the following steps:</w:t>
+            </w:r>
+          </w:p>
+          <w:p>
+            <w:pPr>
+              <w:spacing w:line="360" w:lineRule="auto"/>
+            </w:pPr>
+          </w:p>
+          <w:p>
+            <w:pPr>
+              <w:spacing w:line="360" w:lineRule="auto"/>
+            </w:pPr>
+            <w:r>
+              <w:t xml:space="preserve">A simple if-else function, where if </w:t>
+            </w:r>
+            <w:r>
+              <w:t xml:space="preserve">all </w:t>
+            </w:r>
+            <w:r>
+              <w:t>three of the indicators stated the same signal, the value would be</w:t>
+            </w:r>
+            <w:r>
+              <w:t xml:space="preserve"> </w:t>
+            </w:r>
+            <w:r>
+              <w:t>declared as that</w:t>
+            </w:r>
+            <w:r>
+              <w:t xml:space="preserve"> signal or if </w:t>
+            </w:r>
+            <w:r>
+              <w:t>at least</w:t>
+            </w:r>
+            <w:r>
+              <w:t xml:space="preserve"> two out of three indicators stated the same signal, it was declared as that signal.</w:t>
+            </w:r>
+            <w:r>
+              <w:t xml:space="preserve"> Everything else that did not fit into the above statements were labelled as ‘Unclassed.’ </w:t>
+            </w:r>
+            <w:r>
+              <w:t>This is the table outlining the above function:</w:t>
+            </w:r>
+          </w:p>
+          <w:tbl>
+            <w:tblPr>
+              <w:tblStyle w:val="TableGrid"/>
+              <w:tblW w:w="0" w:type="auto"/>
+              <w:tblInd w:w="347" w:type="dxa"/>
+              <w:tblLook w:val="04A0" w:firstRow="1" w:lastRow="0" w:firstColumn="1" w:lastColumn="0" w:noHBand="0" w:noVBand="1"/>
+            </w:tblPr>
+            <w:tblGrid>
+              <w:gridCol w:w="1340"/>
+              <w:gridCol w:w="1340"/>
+              <w:gridCol w:w="980"/>
+              <w:gridCol w:w="1923"/>
+            </w:tblGrid>
+            <w:tr>
+              <w:tc>
+                <w:tcPr>
+                  <w:tcW w:w="1505" w:type="dxa"/>
+                </w:tcPr>
+                <w:p>
+                  <w:pPr>
+                    <w:pStyle w:val="ListParagraph"/>
+                    <w:spacing w:line="360" w:lineRule="auto"/>
+                    <w:ind w:left="0"/>
+                  </w:pPr>
+                  <w:r>
+                    <w:t>RSI</w:t>
+                  </w:r>
+                </w:p>
+              </w:tc>
+              <w:tc>
+                <w:tcPr>
+                  <w:tcW w:w="1505" w:type="dxa"/>
+                </w:tcPr>
+                <w:p>
+                  <w:pPr>
+                    <w:pStyle w:val="ListParagraph"/>
+                    <w:spacing w:line="360" w:lineRule="auto"/>
+                    <w:ind w:left="0"/>
+                  </w:pPr>
+                  <w:r>
+                    <w:t>SO</w:t>
+                  </w:r>
+                </w:p>
+              </w:tc>
+              <w:tc>
+                <w:tcPr>
+                  <w:tcW w:w="1051" w:type="dxa"/>
+                </w:tcPr>
+                <w:p>
+                  <w:pPr>
+                    <w:pStyle w:val="ListParagraph"/>
+                    <w:spacing w:line="360" w:lineRule="auto"/>
+                    <w:ind w:left="0"/>
+                  </w:pPr>
+                  <w:r>
+                    <w:t>BB</w:t>
+                  </w:r>
+                </w:p>
+              </w:tc>
+              <w:tc>
+                <w:tcPr>
+                  <w:tcW w:w="1959" w:type="dxa"/>
+                </w:tcPr>
+                <w:p>
+                  <w:pPr>
+                    <w:pStyle w:val="ListParagraph"/>
+                    <w:spacing w:line="360" w:lineRule="auto"/>
+                    <w:ind w:left="0"/>
+                  </w:pPr>
+                  <w:r>
+                    <w:t>Recommender</w:t>
+                  </w:r>
+                </w:p>
+              </w:tc>
+            </w:tr>
+            <w:tr>
+              <w:tc>
+                <w:tcPr>
+                  <w:tcW w:w="1505" w:type="dxa"/>
+                  <w:shd w:val="clear" w:color="auto" w:fill="A8D08D" w:themeFill="accent6" w:themeFillTint="99"/>
+                </w:tcPr>
+                <w:p>
+                  <w:pPr>
+                    <w:pStyle w:val="ListParagraph"/>
+                    <w:spacing w:line="360" w:lineRule="auto"/>
+                    <w:ind w:left="0"/>
+                  </w:pPr>
+                  <w:r>
+                    <w:t>Buy</w:t>
+                  </w:r>
+                </w:p>
+              </w:tc>
+              <w:tc>
+                <w:tcPr>
+                  <w:tcW w:w="1505" w:type="dxa"/>
+                  <w:shd w:val="clear" w:color="auto" w:fill="A8D08D" w:themeFill="accent6" w:themeFillTint="99"/>
+                </w:tcPr>
+                <w:p>
+                  <w:pPr>
+                    <w:pStyle w:val="ListParagraph"/>
+                    <w:spacing w:line="360" w:lineRule="auto"/>
+                    <w:ind w:left="0"/>
+                  </w:pPr>
+                  <w:r>
+                    <w:t>Buy</w:t>
+                  </w:r>
+                </w:p>
+              </w:tc>
+              <w:tc>
+                <w:tcPr>
+                  <w:tcW w:w="1051" w:type="dxa"/>
+                  <w:shd w:val="clear" w:color="auto" w:fill="A8D08D" w:themeFill="accent6" w:themeFillTint="99"/>
+                </w:tcPr>
+                <w:p>
+                  <w:pPr>
+                    <w:pStyle w:val="ListParagraph"/>
+                    <w:spacing w:line="360" w:lineRule="auto"/>
+                    <w:ind w:left="0"/>
+                  </w:pPr>
+                  <w:r>
+                    <w:t>Buy</w:t>
+                  </w:r>
+                </w:p>
+              </w:tc>
+              <w:tc>
+                <w:tcPr>
+                  <w:tcW w:w="1959" w:type="dxa"/>
+                  <w:shd w:val="clear" w:color="auto" w:fill="00B050"/>
+                </w:tcPr>
+                <w:p>
+                  <w:pPr>
+                    <w:pStyle w:val="ListParagraph"/>
+                    <w:spacing w:line="360" w:lineRule="auto"/>
+                    <w:ind w:left="0"/>
+                  </w:pPr>
+                  <w:r>
+                    <w:t>Buy</w:t>
+                  </w:r>
+                </w:p>
+              </w:tc>
+            </w:tr>
+            <w:tr>
+              <w:tc>
+                <w:tcPr>
+                  <w:tcW w:w="1505" w:type="dxa"/>
+                  <w:shd w:val="clear" w:color="auto" w:fill="C00000"/>
+                </w:tcPr>
+                <w:p>
+                  <w:pPr>
+                    <w:pStyle w:val="ListParagraph"/>
+                    <w:spacing w:line="360" w:lineRule="auto"/>
+                    <w:ind w:left="0"/>
+                  </w:pPr>
+                  <w:r>
+                    <w:t xml:space="preserve">Sell </w:t>
+                  </w:r>
+                </w:p>
+              </w:tc>
+              <w:tc>
+                <w:tcPr>
+                  <w:tcW w:w="1505" w:type="dxa"/>
+                  <w:shd w:val="clear" w:color="auto" w:fill="C00000"/>
+                </w:tcPr>
+                <w:p>
+                  <w:pPr>
+                    <w:pStyle w:val="ListParagraph"/>
+                    <w:spacing w:line="360" w:lineRule="auto"/>
+                    <w:ind w:left="0"/>
+                  </w:pPr>
+                  <w:r>
+                    <w:t xml:space="preserve">Sell </w:t>
+                  </w:r>
+                </w:p>
+              </w:tc>
+              <w:tc>
+                <w:tcPr>
+                  <w:tcW w:w="1051" w:type="dxa"/>
+                  <w:shd w:val="clear" w:color="auto" w:fill="C00000"/>
+                </w:tcPr>
+                <w:p>
+                  <w:pPr>
+                    <w:pStyle w:val="ListParagraph"/>
+                    <w:spacing w:line="360" w:lineRule="auto"/>
+                    <w:ind w:left="0"/>
+                  </w:pPr>
+                  <w:r>
+                    <w:t>Sell</w:t>
+                  </w:r>
+                </w:p>
+              </w:tc>
+              <w:tc>
+                <w:tcPr>
+                  <w:tcW w:w="1959" w:type="dxa"/>
+                  <w:shd w:val="clear" w:color="auto" w:fill="FF0000"/>
+                </w:tcPr>
+                <w:p>
+                  <w:pPr>
+                    <w:pStyle w:val="ListParagraph"/>
+                    <w:spacing w:line="360" w:lineRule="auto"/>
+                    <w:ind w:left="0"/>
+                  </w:pPr>
+                  <w:r>
+                    <w:rPr>
+                      <w:color w:val="FFFFFF" w:themeColor="background1"/>
+                    </w:rPr>
+                    <w:t>Sell</w:t>
+                  </w:r>
+                </w:p>
+              </w:tc>
+            </w:tr>
+            <w:tr>
+              <w:tc>
+                <w:tcPr>
+                  <w:tcW w:w="1505" w:type="dxa"/>
+                  <w:shd w:val="clear" w:color="auto" w:fill="FFD966" w:themeFill="accent4" w:themeFillTint="99"/>
+                </w:tcPr>
+                <w:p>
+                  <w:pPr>
+                    <w:pStyle w:val="ListParagraph"/>
+                    <w:spacing w:line="360" w:lineRule="auto"/>
+                    <w:ind w:left="0"/>
+                  </w:pPr>
+                  <w:r>
+                    <w:t xml:space="preserve">Hold </w:t>
+                  </w:r>
+                </w:p>
+              </w:tc>
+              <w:tc>
+                <w:tcPr>
+                  <w:tcW w:w="1505" w:type="dxa"/>
+                  <w:shd w:val="clear" w:color="auto" w:fill="FFD966" w:themeFill="accent4" w:themeFillTint="99"/>
+                </w:tcPr>
+                <w:p>
+                  <w:pPr>
+                    <w:pStyle w:val="ListParagraph"/>
+                    <w:spacing w:line="360" w:lineRule="auto"/>
+                    <w:ind w:left="0"/>
+                  </w:pPr>
+                  <w:r>
+                    <w:t>Hold</w:t>
+                  </w:r>
+                </w:p>
+              </w:tc>
+              <w:tc>
+                <w:tcPr>
+                  <w:tcW w:w="1051" w:type="dxa"/>
+                  <w:shd w:val="clear" w:color="auto" w:fill="FFD966" w:themeFill="accent4" w:themeFillTint="99"/>
+                </w:tcPr>
+                <w:p>
+                  <w:pPr>
+                    <w:pStyle w:val="ListParagraph"/>
+                    <w:spacing w:line="360" w:lineRule="auto"/>
+                    <w:ind w:left="0"/>
+                  </w:pPr>
+                  <w:r>
+                    <w:t>Hold</w:t>
+                  </w:r>
+                </w:p>
+              </w:tc>
+              <w:tc>
+                <w:tcPr>
+                  <w:tcW w:w="1959" w:type="dxa"/>
+                  <w:shd w:val="clear" w:color="auto" w:fill="FFFF00"/>
+                </w:tcPr>
+                <w:p>
+                  <w:pPr>
+                    <w:pStyle w:val="ListParagraph"/>
+                    <w:spacing w:line="360" w:lineRule="auto"/>
+                    <w:ind w:left="0"/>
+                  </w:pPr>
+                  <w:r>
+                    <w:t>Hold</w:t>
+                  </w:r>
+                </w:p>
+              </w:tc>
+            </w:tr>
+            <w:tr>
+              <w:tc>
+                <w:tcPr>
+                  <w:tcW w:w="1505" w:type="dxa"/>
+                  <w:shd w:val="clear" w:color="auto" w:fill="A8D08D" w:themeFill="accent6" w:themeFillTint="99"/>
+                </w:tcPr>
+                <w:p>
+                  <w:pPr>
+                    <w:pStyle w:val="ListParagraph"/>
+                    <w:spacing w:line="360" w:lineRule="auto"/>
+                    <w:ind w:left="0"/>
+                  </w:pPr>
+                  <w:r>
+                    <w:t>Buy</w:t>
+                  </w:r>
+                </w:p>
+              </w:tc>
+              <w:tc>
+                <w:tcPr>
+                  <w:tcW w:w="1505" w:type="dxa"/>
+                  <w:shd w:val="clear" w:color="auto" w:fill="A8D08D" w:themeFill="accent6" w:themeFillTint="99"/>
+                </w:tcPr>
+                <w:p>
+                  <w:pPr>
+                    <w:pStyle w:val="ListParagraph"/>
+                    <w:spacing w:line="360" w:lineRule="auto"/>
+                    <w:ind w:left="0"/>
+                  </w:pPr>
+                  <w:r>
+                    <w:t>Buy</w:t>
+                  </w:r>
+                </w:p>
+              </w:tc>
+              <w:tc>
+                <w:tcPr>
+                  <w:tcW w:w="1051" w:type="dxa"/>
+                </w:tcPr>
+                <w:p>
+                  <w:pPr>
+                    <w:pStyle w:val="ListParagraph"/>
+                    <w:spacing w:line="360" w:lineRule="auto"/>
+                    <w:ind w:left="0"/>
+                  </w:pPr>
+                  <w:r>
+                    <w:t>?</w:t>
+                  </w:r>
+                </w:p>
+              </w:tc>
+              <w:tc>
+                <w:tcPr>
+                  <w:tcW w:w="1959" w:type="dxa"/>
+                  <w:shd w:val="clear" w:color="auto" w:fill="00B050"/>
+                </w:tcPr>
+                <w:p>
+                  <w:pPr>
+                    <w:pStyle w:val="ListParagraph"/>
+                    <w:spacing w:line="360" w:lineRule="auto"/>
+                    <w:ind w:left="0"/>
+                  </w:pPr>
+                  <w:r>
+                    <w:t>Buy</w:t>
+                  </w:r>
+                </w:p>
+              </w:tc>
+            </w:tr>
+            <w:tr>
+              <w:tc>
+                <w:tcPr>
+                  <w:tcW w:w="1505" w:type="dxa"/>
+                </w:tcPr>
+                <w:p>
+                  <w:pPr>
+                    <w:pStyle w:val="ListParagraph"/>
+                    <w:spacing w:line="360" w:lineRule="auto"/>
+                    <w:ind w:left="0"/>
+                  </w:pPr>
+                  <w:r>
+                    <w:t>?</w:t>
+                  </w:r>
+                </w:p>
+              </w:tc>
+              <w:tc>
+                <w:tcPr>
+                  <w:tcW w:w="1505" w:type="dxa"/>
+                  <w:shd w:val="clear" w:color="auto" w:fill="A8D08D" w:themeFill="accent6" w:themeFillTint="99"/>
+                </w:tcPr>
+                <w:p>
+                  <w:pPr>
+                    <w:pStyle w:val="ListParagraph"/>
+                    <w:spacing w:line="360" w:lineRule="auto"/>
+                    <w:ind w:left="0"/>
+                  </w:pPr>
+                  <w:r>
+                    <w:t>Buy</w:t>
+                  </w:r>
+                </w:p>
+              </w:tc>
+              <w:tc>
+                <w:tcPr>
+                  <w:tcW w:w="1051" w:type="dxa"/>
+                  <w:shd w:val="clear" w:color="auto" w:fill="A8D08D" w:themeFill="accent6" w:themeFillTint="99"/>
+                </w:tcPr>
+                <w:p>
+                  <w:pPr>
+                    <w:pStyle w:val="ListParagraph"/>
+                    <w:spacing w:line="360" w:lineRule="auto"/>
+                    <w:ind w:left="0"/>
+                  </w:pPr>
+                  <w:r>
+                    <w:t>Buy</w:t>
+                  </w:r>
+                </w:p>
+              </w:tc>
+              <w:tc>
+                <w:tcPr>
+                  <w:tcW w:w="1959" w:type="dxa"/>
+                  <w:shd w:val="clear" w:color="auto" w:fill="00B050"/>
+                </w:tcPr>
+                <w:p>
+                  <w:pPr>
+                    <w:pStyle w:val="ListParagraph"/>
+                    <w:spacing w:line="360" w:lineRule="auto"/>
+                    <w:ind w:left="0"/>
+                  </w:pPr>
+                  <w:r>
+                    <w:t>Buy</w:t>
+                  </w:r>
+                </w:p>
+              </w:tc>
+            </w:tr>
+            <w:tr>
+              <w:tc>
+                <w:tcPr>
+                  <w:tcW w:w="1505" w:type="dxa"/>
+                  <w:shd w:val="clear" w:color="auto" w:fill="A8D08D" w:themeFill="accent6" w:themeFillTint="99"/>
+                </w:tcPr>
+                <w:p>
+                  <w:pPr>
+                    <w:pStyle w:val="ListParagraph"/>
+                    <w:spacing w:line="360" w:lineRule="auto"/>
+                    <w:ind w:left="0"/>
+                  </w:pPr>
+                  <w:r>
+                    <w:t>Buy</w:t>
+                  </w:r>
+                </w:p>
+              </w:tc>
+              <w:tc>
+                <w:tcPr>
+                  <w:tcW w:w="1505" w:type="dxa"/>
+                </w:tcPr>
+                <w:p>
+                  <w:pPr>
+                    <w:pStyle w:val="ListParagraph"/>
+                    <w:spacing w:line="360" w:lineRule="auto"/>
+                    <w:ind w:left="0"/>
+                  </w:pPr>
+                  <w:r>
+                    <w:t>?</w:t>
+                  </w:r>
+                </w:p>
+              </w:tc>
+              <w:tc>
+                <w:tcPr>
+                  <w:tcW w:w="1051" w:type="dxa"/>
+                  <w:shd w:val="clear" w:color="auto" w:fill="A8D08D" w:themeFill="accent6" w:themeFillTint="99"/>
+                </w:tcPr>
+                <w:p>
+                  <w:pPr>
+                    <w:pStyle w:val="ListParagraph"/>
+                    <w:spacing w:line="360" w:lineRule="auto"/>
+                    <w:ind w:left="0"/>
+                  </w:pPr>
+                  <w:r>
+                    <w:t>Buy</w:t>
+                  </w:r>
+                </w:p>
+              </w:tc>
+              <w:tc>
+                <w:tcPr>
+                  <w:tcW w:w="1959" w:type="dxa"/>
+                  <w:shd w:val="clear" w:color="auto" w:fill="00B050"/>
+                </w:tcPr>
+                <w:p>
+                  <w:pPr>
+                    <w:pStyle w:val="ListParagraph"/>
+                    <w:spacing w:line="360" w:lineRule="auto"/>
+                    <w:ind w:left="0"/>
+                  </w:pPr>
+                  <w:r>
+                    <w:t>Buy</w:t>
+                  </w:r>
+                </w:p>
+              </w:tc>
+            </w:tr>
+            <w:tr>
+              <w:tc>
+                <w:tcPr>
+                  <w:tcW w:w="1505" w:type="dxa"/>
+                  <w:shd w:val="clear" w:color="auto" w:fill="C00000"/>
+                </w:tcPr>
+                <w:p>
+                  <w:pPr>
+                    <w:pStyle w:val="ListParagraph"/>
+                    <w:spacing w:line="360" w:lineRule="auto"/>
+                    <w:ind w:left="0"/>
+                  </w:pPr>
+                  <w:r>
+                    <w:t>Sell</w:t>
+                  </w:r>
+                </w:p>
+              </w:tc>
+              <w:tc>
+                <w:tcPr>
+                  <w:tcW w:w="1505" w:type="dxa"/>
+                  <w:shd w:val="clear" w:color="auto" w:fill="C00000"/>
+                </w:tcPr>
+                <w:p>
+                  <w:pPr>
+                    <w:pStyle w:val="ListParagraph"/>
+                    <w:spacing w:line="360" w:lineRule="auto"/>
+                    <w:ind w:left="0"/>
+                  </w:pPr>
+                  <w:r>
+                    <w:t>Sell</w:t>
+                  </w:r>
+                </w:p>
+              </w:tc>
+              <w:tc>
+                <w:tcPr>
+                  <w:tcW w:w="1051" w:type="dxa"/>
+                </w:tcPr>
+                <w:p>
+                  <w:pPr>
+                    <w:pStyle w:val="ListParagraph"/>
+                    <w:spacing w:line="360" w:lineRule="auto"/>
+                    <w:ind w:left="0"/>
+                  </w:pPr>
+                  <w:r>
+                    <w:t>?</w:t>
+                  </w:r>
+                </w:p>
+              </w:tc>
+              <w:tc>
+                <w:tcPr>
+                  <w:tcW w:w="1959" w:type="dxa"/>
+                  <w:shd w:val="clear" w:color="auto" w:fill="FF0000"/>
+                </w:tcPr>
+                <w:p>
+                  <w:pPr>
+                    <w:pStyle w:val="ListParagraph"/>
+                    <w:spacing w:line="360" w:lineRule="auto"/>
+                    <w:ind w:left="0"/>
+                    <w:rPr>
+                      <w:color w:val="FFFFFF" w:themeColor="background1"/>
+                    </w:rPr>
+                  </w:pPr>
+                  <w:r>
+                    <w:rPr>
+                      <w:color w:val="FFFFFF" w:themeColor="background1"/>
+                    </w:rPr>
+                    <w:t>Sell</w:t>
+                  </w:r>
+                </w:p>
+              </w:tc>
+            </w:tr>
+            <w:tr>
+              <w:tc>
+                <w:tcPr>
+                  <w:tcW w:w="1505" w:type="dxa"/>
+                </w:tcPr>
+                <w:p>
+                  <w:pPr>
+                    <w:pStyle w:val="ListParagraph"/>
+                    <w:spacing w:line="360" w:lineRule="auto"/>
+                    <w:ind w:left="0"/>
+                  </w:pPr>
+                  <w:r>
+                    <w:t>?</w:t>
+                  </w:r>
+                </w:p>
+              </w:tc>
+              <w:tc>
+                <w:tcPr>
+                  <w:tcW w:w="1505" w:type="dxa"/>
+                  <w:shd w:val="clear" w:color="auto" w:fill="C00000"/>
+                </w:tcPr>
+                <w:p>
+                  <w:pPr>
+                    <w:pStyle w:val="ListParagraph"/>
+                    <w:spacing w:line="360" w:lineRule="auto"/>
+                    <w:ind w:left="0"/>
+                  </w:pPr>
+                  <w:r>
+                    <w:t>Sell</w:t>
+                  </w:r>
+                </w:p>
+              </w:tc>
+              <w:tc>
+                <w:tcPr>
+                  <w:tcW w:w="1051" w:type="dxa"/>
+                  <w:shd w:val="clear" w:color="auto" w:fill="C00000"/>
+                </w:tcPr>
+                <w:p>
+                  <w:pPr>
+                    <w:pStyle w:val="ListParagraph"/>
+                    <w:spacing w:line="360" w:lineRule="auto"/>
+                    <w:ind w:left="0"/>
+                  </w:pPr>
+                  <w:r>
+                    <w:t>Sell</w:t>
+                  </w:r>
+                </w:p>
+              </w:tc>
+              <w:tc>
+                <w:tcPr>
+                  <w:tcW w:w="1959" w:type="dxa"/>
+                  <w:shd w:val="clear" w:color="auto" w:fill="FF0000"/>
+                </w:tcPr>
+                <w:p>
+                  <w:pPr>
+                    <w:pStyle w:val="ListParagraph"/>
+                    <w:spacing w:line="360" w:lineRule="auto"/>
+                    <w:ind w:left="0"/>
+                    <w:rPr>
+                      <w:color w:val="FFFFFF" w:themeColor="background1"/>
+                    </w:rPr>
+                  </w:pPr>
+                  <w:r>
+                    <w:rPr>
+                      <w:color w:val="FFFFFF" w:themeColor="background1"/>
+                    </w:rPr>
+                    <w:t>Sell</w:t>
+                  </w:r>
+                </w:p>
+              </w:tc>
+            </w:tr>
+            <w:tr>
+              <w:tc>
+                <w:tcPr>
+                  <w:tcW w:w="1505" w:type="dxa"/>
+                  <w:shd w:val="clear" w:color="auto" w:fill="C00000"/>
+                </w:tcPr>
+                <w:p>
+                  <w:pPr>
+                    <w:pStyle w:val="ListParagraph"/>
+                    <w:spacing w:line="360" w:lineRule="auto"/>
+                    <w:ind w:left="0"/>
+                  </w:pPr>
+                  <w:r>
+                    <w:t>Sell</w:t>
+                  </w:r>
+                </w:p>
+              </w:tc>
+              <w:tc>
+                <w:tcPr>
+                  <w:tcW w:w="1505" w:type="dxa"/>
+                </w:tcPr>
+                <w:p>
+                  <w:pPr>
+                    <w:pStyle w:val="ListParagraph"/>
+                    <w:spacing w:line="360" w:lineRule="auto"/>
+                    <w:ind w:left="0"/>
+                  </w:pPr>
+                  <w:r>
+                    <w:t>?</w:t>
+                  </w:r>
+                </w:p>
+              </w:tc>
+              <w:tc>
+                <w:tcPr>
+                  <w:tcW w:w="1051" w:type="dxa"/>
+                  <w:shd w:val="clear" w:color="auto" w:fill="C00000"/>
+                </w:tcPr>
+                <w:p>
+                  <w:pPr>
+                    <w:pStyle w:val="ListParagraph"/>
+                    <w:spacing w:line="360" w:lineRule="auto"/>
+                    <w:ind w:left="0"/>
+                  </w:pPr>
+                  <w:r>
+                    <w:t>Sell</w:t>
+                  </w:r>
+                </w:p>
+              </w:tc>
+              <w:tc>
+                <w:tcPr>
+                  <w:tcW w:w="1959" w:type="dxa"/>
+                  <w:shd w:val="clear" w:color="auto" w:fill="FF0000"/>
+                </w:tcPr>
+                <w:p>
+                  <w:pPr>
+                    <w:pStyle w:val="ListParagraph"/>
+                    <w:spacing w:line="360" w:lineRule="auto"/>
+                    <w:ind w:left="0"/>
+                    <w:rPr>
+                      <w:color w:val="FFFFFF" w:themeColor="background1"/>
+                    </w:rPr>
+                  </w:pPr>
+                  <w:r>
+                    <w:rPr>
+                      <w:color w:val="FFFFFF" w:themeColor="background1"/>
+                    </w:rPr>
+                    <w:t>Sell</w:t>
+                  </w:r>
+                </w:p>
+              </w:tc>
+            </w:tr>
+            <w:tr>
+              <w:tc>
+                <w:tcPr>
+                  <w:tcW w:w="1505" w:type="dxa"/>
+                  <w:shd w:val="clear" w:color="auto" w:fill="FFD966" w:themeFill="accent4" w:themeFillTint="99"/>
+                </w:tcPr>
+                <w:p>
+                  <w:pPr>
+                    <w:pStyle w:val="ListParagraph"/>
+                    <w:spacing w:line="360" w:lineRule="auto"/>
+                    <w:ind w:left="0"/>
+                  </w:pPr>
+                  <w:r>
+                    <w:t>Hold</w:t>
+                  </w:r>
+                </w:p>
+              </w:tc>
+              <w:tc>
+                <w:tcPr>
+                  <w:tcW w:w="1505" w:type="dxa"/>
+                  <w:shd w:val="clear" w:color="auto" w:fill="FFD966" w:themeFill="accent4" w:themeFillTint="99"/>
+                </w:tcPr>
+                <w:p>
+                  <w:pPr>
+                    <w:pStyle w:val="ListParagraph"/>
+                    <w:spacing w:line="360" w:lineRule="auto"/>
+                    <w:ind w:left="0"/>
+                  </w:pPr>
+                  <w:r>
+                    <w:t>Hold</w:t>
+                  </w:r>
+                </w:p>
+              </w:tc>
+              <w:tc>
+                <w:tcPr>
+                  <w:tcW w:w="1051" w:type="dxa"/>
+                </w:tcPr>
+                <w:p>
+                  <w:pPr>
+                    <w:pStyle w:val="ListParagraph"/>
+                    <w:spacing w:line="360" w:lineRule="auto"/>
+                    <w:ind w:left="0"/>
+                  </w:pPr>
+                  <w:r>
+                    <w:t>?</w:t>
+                  </w:r>
+                </w:p>
+              </w:tc>
+              <w:tc>
+                <w:tcPr>
+                  <w:tcW w:w="1959" w:type="dxa"/>
+                  <w:shd w:val="clear" w:color="auto" w:fill="FFFF00"/>
+                </w:tcPr>
+                <w:p>
+                  <w:pPr>
+                    <w:pStyle w:val="ListParagraph"/>
+                    <w:spacing w:line="360" w:lineRule="auto"/>
+                    <w:ind w:left="0"/>
+                  </w:pPr>
+                  <w:r>
+                    <w:t>Hold</w:t>
+                  </w:r>
+                </w:p>
+              </w:tc>
+            </w:tr>
+            <w:tr>
+              <w:tc>
+                <w:tcPr>
+                  <w:tcW w:w="1505" w:type="dxa"/>
+                </w:tcPr>
+                <w:p>
+                  <w:pPr>
+                    <w:pStyle w:val="ListParagraph"/>
+                    <w:spacing w:line="360" w:lineRule="auto"/>
+                    <w:ind w:left="0"/>
+                  </w:pPr>
+                  <w:r>
+                    <w:t>?</w:t>
+                  </w:r>
+                </w:p>
+              </w:tc>
+              <w:tc>
+                <w:tcPr>
+                  <w:tcW w:w="1505" w:type="dxa"/>
+                  <w:shd w:val="clear" w:color="auto" w:fill="FFD966" w:themeFill="accent4" w:themeFillTint="99"/>
+                </w:tcPr>
+                <w:p>
+                  <w:pPr>
+                    <w:pStyle w:val="ListParagraph"/>
+                    <w:spacing w:line="360" w:lineRule="auto"/>
+                    <w:ind w:left="0"/>
+                  </w:pPr>
+                  <w:r>
+                    <w:t>Hold</w:t>
+                  </w:r>
+                </w:p>
+              </w:tc>
+              <w:tc>
+                <w:tcPr>
+                  <w:tcW w:w="1051" w:type="dxa"/>
+                  <w:shd w:val="clear" w:color="auto" w:fill="FFD966" w:themeFill="accent4" w:themeFillTint="99"/>
+                </w:tcPr>
+                <w:p>
+                  <w:pPr>
+                    <w:pStyle w:val="ListParagraph"/>
+                    <w:spacing w:line="360" w:lineRule="auto"/>
+                    <w:ind w:left="0"/>
+                  </w:pPr>
+                  <w:r>
+                    <w:t>Hold</w:t>
+                  </w:r>
+                </w:p>
+              </w:tc>
+              <w:tc>
+                <w:tcPr>
+                  <w:tcW w:w="1959" w:type="dxa"/>
+                  <w:shd w:val="clear" w:color="auto" w:fill="FFFF00"/>
+                </w:tcPr>
+                <w:p>
+                  <w:pPr>
+                    <w:pStyle w:val="ListParagraph"/>
+                    <w:spacing w:line="360" w:lineRule="auto"/>
+                    <w:ind w:left="0"/>
+                  </w:pPr>
+                  <w:r>
+                    <w:t>Hold</w:t>
+                  </w:r>
+                </w:p>
+              </w:tc>
+            </w:tr>
+            <w:tr>
+              <w:tc>
+                <w:tcPr>
+                  <w:tcW w:w="1505" w:type="dxa"/>
+                  <w:shd w:val="clear" w:color="auto" w:fill="FFD966" w:themeFill="accent4" w:themeFillTint="99"/>
+                </w:tcPr>
+                <w:p>
+                  <w:pPr>
+                    <w:pStyle w:val="ListParagraph"/>
+                    <w:spacing w:line="360" w:lineRule="auto"/>
+                    <w:ind w:left="0"/>
+                  </w:pPr>
+                  <w:r>
+                    <w:t>Hold</w:t>
+                  </w:r>
+                </w:p>
+              </w:tc>
+              <w:tc>
+                <w:tcPr>
+                  <w:tcW w:w="1505" w:type="dxa"/>
+                </w:tcPr>
+                <w:p>
+                  <w:pPr>
+                    <w:pStyle w:val="ListParagraph"/>
+                    <w:spacing w:line="360" w:lineRule="auto"/>
+                    <w:ind w:left="0"/>
+                  </w:pPr>
+                  <w:r>
+                    <w:t>?</w:t>
+                  </w:r>
+                </w:p>
+              </w:tc>
+              <w:tc>
+                <w:tcPr>
+                  <w:tcW w:w="1051" w:type="dxa"/>
+                  <w:shd w:val="clear" w:color="auto" w:fill="FFD966" w:themeFill="accent4" w:themeFillTint="99"/>
+                </w:tcPr>
+                <w:p>
+                  <w:pPr>
+                    <w:pStyle w:val="ListParagraph"/>
+                    <w:spacing w:line="360" w:lineRule="auto"/>
+                    <w:ind w:left="0"/>
+                  </w:pPr>
+                  <w:r>
+                    <w:t>Hold</w:t>
+                  </w:r>
+                </w:p>
+              </w:tc>
+              <w:tc>
+                <w:tcPr>
+                  <w:tcW w:w="1959" w:type="dxa"/>
+                  <w:shd w:val="clear" w:color="auto" w:fill="FFFF00"/>
+                </w:tcPr>
+                <w:p>
+                  <w:pPr>
+                    <w:pStyle w:val="ListParagraph"/>
+                    <w:spacing w:line="360" w:lineRule="auto"/>
+                    <w:ind w:left="0"/>
+                  </w:pPr>
+                  <w:r>
+                    <w:t>Hold</w:t>
+                  </w:r>
+                </w:p>
+              </w:tc>
+            </w:tr>
+          </w:tbl>
+          <w:p>
+            <w:pPr>
+              <w:spacing w:line="360" w:lineRule="auto"/>
+            </w:pPr>
           </w:p>
         </w:tc>
       </w:tr>
@@ -1344,22 +2431,40 @@
       </w:pPr>
     </w:p>
     <w:p>
-      <w:r>
-        <w:t>Finish the coding so that there is a good logic behind buy/sell/hold signals on each of the indicators. Update it on the proper project ipynb</w:t>
+      <w:pPr>
+        <w:pStyle w:val="Heading2"/>
+      </w:pPr>
+      <w:r>
+        <w:t>Exploratory Data Analysis</w:t>
+      </w:r>
+    </w:p>
+    <w:p/>
+    <w:p>
+      <w:pPr>
+        <w:pStyle w:val="Heading2"/>
+        <w:spacing w:line="360" w:lineRule="auto"/>
+      </w:pPr>
+      <w:r>
+        <w:t>Machine Learning Model: Logistic Regression</w:t>
       </w:r>
     </w:p>
     <w:p>
-      <w:r>
-        <w:t>After that, need to create the recommender function as the target variable</w:t>
-      </w:r>
+      <w:pPr>
+        <w:spacing w:line="360" w:lineRule="auto"/>
+      </w:pPr>
     </w:p>
     <w:p>
       <w:pPr>
+        <w:spacing w:line="360" w:lineRule="auto"/>
+      </w:pPr>
+    </w:p>
+    <w:p>
+      <w:pPr>
         <w:pStyle w:val="Heading2"/>
         <w:spacing w:line="360" w:lineRule="auto"/>
       </w:pPr>
       <w:r>
-        <w:t>Machine Learning Model: Logistic Regression</w:t>
+        <w:t>Machine Learning Model: Decision Tree</w:t>
       </w:r>
     </w:p>
     <w:p>
@@ -1378,26 +2483,6 @@
         <w:spacing w:line="360" w:lineRule="auto"/>
       </w:pPr>
       <w:r>
-        <w:t>Machine Learning Model: Decision Tree</w:t>
-      </w:r>
-    </w:p>
-    <w:p>
-      <w:pPr>
-        <w:spacing w:line="360" w:lineRule="auto"/>
-      </w:pPr>
-    </w:p>
-    <w:p>
-      <w:pPr>
-        <w:spacing w:line="360" w:lineRule="auto"/>
-      </w:pPr>
-    </w:p>
-    <w:p>
-      <w:pPr>
-        <w:pStyle w:val="Heading2"/>
-        <w:spacing w:line="360" w:lineRule="auto"/>
-      </w:pPr>
-      <w:r>
-        <w:lastRenderedPageBreak/>
         <w:t>Machine Learning Model: Random Forest</w:t>
       </w:r>
     </w:p>

</xml_diff>